<commit_message>
updated defense presentation with comments from dk and abstract
</commit_message>
<xml_diff>
--- a/thesis/abstract.docx
+++ b/thesis/abstract.docx
@@ -65,13 +65,37 @@
         <w:ind w:firstLine="720"/>
       </w:pPr>
       <w:r>
-        <w:t xml:space="preserve">Cyber-Physical Systems (CPS) are becoming increasingly more distributed in nature.  These distributed systems interact closely with the physical world and require the use of communications channels between the hardware nodes of the system as well as to external systems.  Since such systems are generally remotely deployed and managed, applications deployed onto the systems must be analyzed and verified </w:t>
+        <w:t>Cyber-Physical Systems (CPS</w:t>
+      </w:r>
+      <w:r>
+        <w:t>) are becoming increasingly</w:t>
+      </w:r>
+      <w:r>
+        <w:t xml:space="preserve"> distributed in nature.  These distributed systems interact closely with the physical world and require the use of communications channels between the </w:t>
+      </w:r>
+      <w:r>
+        <w:t>computational</w:t>
+      </w:r>
+      <w:r>
+        <w:t xml:space="preserve"> nodes of the system as well as to external systems.  Since such systems are generally remotely deployed and managed, applications deployed onto the systems must be analyzed and verified </w:t>
       </w:r>
       <w:r>
         <w:t xml:space="preserve">before deployment </w:t>
       </w:r>
       <w:r>
-        <w:t xml:space="preserve">to ensure that the system can provide the application's required services and that the application will not degrade the system's </w:t>
+        <w:t xml:space="preserve">to ensure that the </w:t>
+      </w:r>
+      <w:r>
+        <w:t xml:space="preserve">system has enough resources to </w:t>
+      </w:r>
+      <w:r>
+        <w:t xml:space="preserve">provide the application's required </w:t>
+      </w:r>
+      <w:r>
+        <w:t xml:space="preserve">resources </w:t>
+      </w:r>
+      <w:r>
+        <w:t xml:space="preserve">and that the application will not degrade the system's </w:t>
       </w:r>
       <w:r>
         <w:t xml:space="preserve">overall </w:t>
@@ -111,53 +135,56 @@
       </w:r>
       <w:r>
         <w:t>created</w:t>
+      </w:r>
+      <w:r>
+        <w:t xml:space="preserve"> analysis techniques for accurately and precisely predicting run-time application network performance and resource utilization from design</w:t>
+      </w:r>
+      <w:r>
+        <w:t>-time models of the system and its applications</w:t>
+      </w:r>
+      <w:r>
+        <w:t>.</w:t>
+      </w:r>
+      <w:r>
+        <w:t xml:space="preserve">  </w:t>
+      </w:r>
+      <w:r>
+        <w:t>To validate this work,</w:t>
+      </w:r>
+      <w:r>
+        <w:t> </w:t>
+      </w:r>
+      <w:r>
+        <w:t>w</w:t>
+      </w:r>
+      <w:r>
+        <w:t xml:space="preserve">e </w:t>
+      </w:r>
+      <w:r>
+        <w:t xml:space="preserve">developed network traffic production and measurement code and used </w:t>
+      </w:r>
+      <w:r>
+        <w:t>run-time network emulation to enforce the system</w:t>
+      </w:r>
+      <w:r>
+        <w:t xml:space="preserve"> network characteristics</w:t>
+      </w:r>
+      <w:r>
+        <w:t xml:space="preserve">.  </w:t>
+      </w:r>
+      <w:r>
+        <w:t xml:space="preserve">Using these experimental results, we compared the accuracy and precision of our predictive techniques with state of the art analysis techniques.  </w:t>
+      </w:r>
+      <w:r>
+        <w:t xml:space="preserve">Furthermore, we </w:t>
+      </w:r>
+      <w:r>
+        <w:t xml:space="preserve">implemented our modeling semantics in </w:t>
       </w:r>
       <w:bookmarkStart w:id="0" w:name="_GoBack"/>
       <w:bookmarkEnd w:id="0"/>
       <w:r>
-        <w:t xml:space="preserve"> analysis techniques for accurately and precisely predicting run-time application network performance and resource utilization from design</w:t>
-      </w:r>
-      <w:r>
-        <w:t>-time models of the system and its applications</w:t>
-      </w:r>
-      <w:r>
-        <w:t>.</w:t>
-      </w:r>
-      <w:r>
-        <w:t xml:space="preserve">  </w:t>
-      </w:r>
-      <w:r>
-        <w:t>To validate this work,</w:t>
-      </w:r>
-      <w:r>
-        <w:t> </w:t>
-      </w:r>
-      <w:r>
-        <w:t>w</w:t>
-      </w:r>
-      <w:r>
-        <w:t xml:space="preserve">e </w:t>
-      </w:r>
-      <w:r>
-        <w:t xml:space="preserve">developed network traffic production and measurement code and used </w:t>
-      </w:r>
-      <w:r>
-        <w:t>run-time network emulation to enforce the system</w:t>
-      </w:r>
-      <w:r>
-        <w:t xml:space="preserve"> network characteristics</w:t>
-      </w:r>
-      <w:r>
-        <w:t xml:space="preserve">.  </w:t>
-      </w:r>
-      <w:r>
-        <w:t xml:space="preserve">Using these experimental results, we compared the accuracy and precision of our predictive techniques with state of the art analysis techniques.  </w:t>
-      </w:r>
-      <w:r>
-        <w:t xml:space="preserve">Furthermore, we </w:t>
-      </w:r>
-      <w:r>
-        <w:t xml:space="preserve">integrated our modeling semantics into a </w:t>
+        <w:t xml:space="preserve">a </w:t>
       </w:r>
       <w:r>
         <w:t xml:space="preserve">communications </w:t>

</xml_diff>